<commit_message>
hopefully completed, would require minor changes
</commit_message>
<xml_diff>
--- a/src/assets/Abhilash_CV_Light.docx
+++ b/src/assets/Abhilash_CV_Light.docx
@@ -23,7 +23,7 @@
           <w:u w:val="single"/>
         </w:rPr>
         <w:drawing>
-          <wp:anchor distT="0" distB="0" distL="114300" distR="114300" simplePos="0" relativeHeight="251658240" behindDoc="1" locked="0" layoutInCell="1" allowOverlap="1" wp14:anchorId="6BC3BB96" wp14:editId="68DA902B">
+          <wp:anchor distT="0" distB="0" distL="114300" distR="114300" simplePos="0" relativeHeight="251658240" behindDoc="1" locked="0" layoutInCell="1" allowOverlap="1" wp14:anchorId="4087F5EE" wp14:editId="3AAF5DFB">
             <wp:simplePos x="0" y="0"/>
             <wp:positionH relativeFrom="page">
               <wp:align>left</wp:align>
@@ -31,18 +31,18 @@
             <wp:positionV relativeFrom="paragraph">
               <wp:posOffset>0</wp:posOffset>
             </wp:positionV>
-            <wp:extent cx="7559040" cy="2100580"/>
-            <wp:effectExtent l="0" t="0" r="3810" b="0"/>
+            <wp:extent cx="7557770" cy="2219325"/>
+            <wp:effectExtent l="0" t="0" r="5080" b="9525"/>
             <wp:wrapTight wrapText="bothSides">
               <wp:wrapPolygon edited="0">
                 <wp:start x="0" y="0"/>
-                <wp:lineTo x="0" y="21352"/>
-                <wp:lineTo x="21556" y="21352"/>
-                <wp:lineTo x="21556" y="0"/>
+                <wp:lineTo x="0" y="21507"/>
+                <wp:lineTo x="21560" y="21507"/>
+                <wp:lineTo x="21560" y="0"/>
                 <wp:lineTo x="0" y="0"/>
               </wp:wrapPolygon>
             </wp:wrapTight>
-            <wp:docPr id="10" name="Graphic 10"/>
+            <wp:docPr id="2" name="Graphic 2"/>
             <wp:cNvGraphicFramePr>
               <a:graphicFrameLocks xmlns:a="http://schemas.openxmlformats.org/drawingml/2006/main" noChangeAspect="1"/>
             </wp:cNvGraphicFramePr>
@@ -50,7 +50,7 @@
               <a:graphicData uri="http://schemas.openxmlformats.org/drawingml/2006/picture">
                 <pic:pic xmlns:pic="http://schemas.openxmlformats.org/drawingml/2006/picture">
                   <pic:nvPicPr>
-                    <pic:cNvPr id="10" name="Graphic 10"/>
+                    <pic:cNvPr id="2" name="Graphic 2"/>
                     <pic:cNvPicPr/>
                   </pic:nvPicPr>
                   <pic:blipFill>
@@ -71,7 +71,7 @@
                   <pic:spPr>
                     <a:xfrm>
                       <a:off x="0" y="0"/>
-                      <a:ext cx="7559040" cy="2100580"/>
+                      <a:ext cx="7557770" cy="2219325"/>
                     </a:xfrm>
                     <a:prstGeom prst="rect">
                       <a:avLst/>
@@ -80,9 +80,6 @@
                 </pic:pic>
               </a:graphicData>
             </a:graphic>
-            <wp14:sizeRelH relativeFrom="margin">
-              <wp14:pctWidth>0</wp14:pctWidth>
-            </wp14:sizeRelH>
             <wp14:sizeRelV relativeFrom="margin">
               <wp14:pctHeight>0</wp14:pctHeight>
             </wp14:sizeRelV>
@@ -1309,14 +1306,14 @@
         <v:path o:extrusionok="f" gradientshapeok="t" o:connecttype="rect"/>
         <o:lock v:ext="edit" aspectratio="t"/>
       </v:shapetype>
-      <v:shape id="_x0000_i1128" type="#_x0000_t75" alt="Receiver" style="width:11.15pt;height:12pt;visibility:visible" o:gfxdata="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" o:bullet="t">
+      <v:shape id="_x0000_i1081" type="#_x0000_t75" alt="Receiver" style="width:11.25pt;height:12pt;visibility:visible" o:gfxdata="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" o:bullet="t">
         <v:imagedata r:id="rId1" o:title="" cropleft="-2850f"/>
       </v:shape>
     </w:pict>
   </w:numPicBullet>
   <w:numPicBullet w:numPicBulletId="1">
     <w:pict>
-      <v:shape id="_x0000_i1129" type="#_x0000_t75" style="width:14.55pt;height:14.55pt;visibility:visible" o:gfxdata="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" o:bullet="t">
+      <v:shape id="_x0000_i1082" type="#_x0000_t75" style="width:14.25pt;height:14.25pt;visibility:visible" o:gfxdata="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" o:bullet="t">
         <v:imagedata r:id="rId2" o:title=""/>
       </v:shape>
     </w:pict>

</xml_diff>